<commit_message>
change prompt ver 1
</commit_message>
<xml_diff>
--- a/Forms/Word/cccd.docx
+++ b/Forms/Word/cccd.docx
@@ -1,6 +1,6 @@
 
 <file path=word/document.xml><?xml version="1.0" encoding="utf-8"?>
-<w:document xmlns:wpc="http://schemas.microsoft.com/office/word/2010/wordprocessingCanvas" xmlns:mc="http://schemas.openxmlformats.org/markup-compatibility/2006" xmlns:o="urn:schemas-microsoft-com:office:office" xmlns:r="http://schemas.openxmlformats.org/officeDocument/2006/relationships" xmlns:m="http://schemas.openxmlformats.org/officeDocument/2006/math" xmlns:v="urn:schemas-microsoft-com:vml" xmlns:wp14="http://schemas.microsoft.com/office/word/2010/wordprocessingDrawing" xmlns:wp="http://schemas.openxmlformats.org/drawingml/2006/wordprocessingDrawing" xmlns:w10="urn:schemas-microsoft-com:office:word" xmlns:w="http://schemas.openxmlformats.org/wordprocessingml/2006/main" xmlns:w14="http://schemas.microsoft.com/office/word/2010/wordml" xmlns:w15="http://schemas.microsoft.com/office/word/2012/wordml" xmlns:wpg="http://schemas.microsoft.com/office/word/2010/wordprocessingGroup" xmlns:wpi="http://schemas.microsoft.com/office/word/2010/wordprocessingInk" xmlns:wne="http://schemas.microsoft.com/office/word/2006/wordml" xmlns:wps="http://schemas.microsoft.com/office/word/2010/wordprocessingShape" mc:Ignorable="w14 w15 wp14">
+<w:document xmlns:wpc="http://schemas.microsoft.com/office/word/2010/wordprocessingCanvas" xmlns:cx="http://schemas.microsoft.com/office/drawing/2014/chartex" xmlns:cx1="http://schemas.microsoft.com/office/drawing/2015/9/8/chartex" xmlns:cx2="http://schemas.microsoft.com/office/drawing/2015/10/21/chartex" xmlns:cx3="http://schemas.microsoft.com/office/drawing/2016/5/9/chartex" xmlns:cx4="http://schemas.microsoft.com/office/drawing/2016/5/10/chartex" xmlns:cx5="http://schemas.microsoft.com/office/drawing/2016/5/11/chartex" xmlns:cx6="http://schemas.microsoft.com/office/drawing/2016/5/12/chartex" xmlns:cx7="http://schemas.microsoft.com/office/drawing/2016/5/13/chartex" xmlns:cx8="http://schemas.microsoft.com/office/drawing/2016/5/14/chartex" xmlns:mc="http://schemas.openxmlformats.org/markup-compatibility/2006" xmlns:aink="http://schemas.microsoft.com/office/drawing/2016/ink" xmlns:am3d="http://schemas.microsoft.com/office/drawing/2017/model3d" xmlns:o="urn:schemas-microsoft-com:office:office" xmlns:oel="http://schemas.microsoft.com/office/2019/extlst" xmlns:r="http://schemas.openxmlformats.org/officeDocument/2006/relationships" xmlns:m="http://schemas.openxmlformats.org/officeDocument/2006/math" xmlns:v="urn:schemas-microsoft-com:vml" xmlns:wp14="http://schemas.microsoft.com/office/word/2010/wordprocessingDrawing" xmlns:wp="http://schemas.openxmlformats.org/drawingml/2006/wordprocessingDrawing" xmlns:w10="urn:schemas-microsoft-com:office:word" xmlns:w="http://schemas.openxmlformats.org/wordprocessingml/2006/main" xmlns:w14="http://schemas.microsoft.com/office/word/2010/wordml" xmlns:w15="http://schemas.microsoft.com/office/word/2012/wordml" xmlns:w16cex="http://schemas.microsoft.com/office/word/2018/wordml/cex" xmlns:w16cid="http://schemas.microsoft.com/office/word/2016/wordml/cid" xmlns:w16="http://schemas.microsoft.com/office/word/2018/wordml" xmlns:w16du="http://schemas.microsoft.com/office/word/2023/wordml/word16du" xmlns:w16sdtdh="http://schemas.microsoft.com/office/word/2020/wordml/sdtdatahash" xmlns:w16se="http://schemas.microsoft.com/office/word/2015/wordml/symex" xmlns:wpg="http://schemas.microsoft.com/office/word/2010/wordprocessingGroup" xmlns:wpi="http://schemas.microsoft.com/office/word/2010/wordprocessingInk" xmlns:wne="http://schemas.microsoft.com/office/word/2006/wordml" xmlns:wps="http://schemas.microsoft.com/office/word/2010/wordprocessingShape" mc:Ignorable="w14 w15 w16se w16cid w16 w16cex w16sdtdh w16du wp14">
   <w:body>
     <w:p>
       <w:pPr>
@@ -19,7 +19,7 @@
         <mc:AlternateContent>
           <mc:Choice Requires="wps">
             <w:drawing>
-              <wp:anchor distT="0" distB="0" distL="114300" distR="114300" simplePos="0" relativeHeight="251734016" behindDoc="0" locked="0" layoutInCell="1" allowOverlap="1">
+              <wp:anchor distT="0" distB="0" distL="114300" distR="114300" simplePos="0" relativeHeight="251734016" behindDoc="0" locked="0" layoutInCell="1" allowOverlap="1" wp14:anchorId="69266BB9" wp14:editId="01FF8BC0">
                 <wp:simplePos x="0" y="0"/>
                 <wp:positionH relativeFrom="column">
                   <wp:posOffset>3832860</wp:posOffset>
@@ -202,11 +202,11 @@
           </mc:Choice>
           <mc:Fallback>
             <w:pict>
-              <v:shapetype id="_x0000_t109" coordsize="21600,21600" o:spt="109" path="m,l,21600r21600,l21600,xe">
+              <v:shapetype w14:anchorId="69266BB9" id="_x0000_t109" coordsize="21600,21600" o:spt="109" path="m,l,21600r21600,l21600,xe">
                 <v:stroke joinstyle="miter"/>
                 <v:path gradientshapeok="t" o:connecttype="rect"/>
               </v:shapetype>
-              <v:shape id="Flowchart: Process 74" o:spid="_x0000_s1026" type="#_x0000_t109" style="position:absolute;left:0;text-align:left;margin-left:301.8pt;margin-top:-25.85pt;width:175.5pt;height:27pt;z-index:251734016;visibility:visible;mso-wrap-style:square;mso-width-percent:0;mso-height-percent:0;mso-wrap-distance-left:9pt;mso-wrap-distance-top:0;mso-wrap-distance-right:9pt;mso-wrap-distance-bottom:0;mso-position-horizontal:absolute;mso-position-horizontal-relative:text;mso-position-vertical:absolute;mso-position-vertical-relative:text;mso-width-percent:0;mso-height-percent:0;mso-width-relative:page;mso-height-relative:page;v-text-anchor:top" o:gfxdata="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" filled="f" stroked="f">
+              <v:shape id="Flowchart: Process 74" o:spid="_x0000_s1026" type="#_x0000_t109" style="position:absolute;left:0;text-align:left;margin-left:301.8pt;margin-top:-25.85pt;width:175.5pt;height:27pt;z-index:251734016;visibility:visible;mso-wrap-style:square;mso-width-percent:0;mso-height-percent:0;mso-wrap-distance-left:9pt;mso-wrap-distance-top:0;mso-wrap-distance-right:9pt;mso-wrap-distance-bottom:0;mso-position-horizontal:absolute;mso-position-horizontal-relative:text;mso-position-vertical:absolute;mso-position-vertical-relative:text;mso-width-percent:0;mso-height-percent:0;mso-width-relative:page;mso-height-relative:page;v-text-anchor:top" o:gfxdata="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" filled="f" stroked="f">
                 <v:textbox>
                   <w:txbxContent>
                     <w:p>
@@ -379,7 +379,7 @@
         <mc:AlternateContent>
           <mc:Choice Requires="wps">
             <w:drawing>
-              <wp:anchor distT="0" distB="0" distL="114300" distR="114300" simplePos="0" relativeHeight="251659264" behindDoc="0" locked="0" layoutInCell="1" allowOverlap="1">
+              <wp:anchor distT="0" distB="0" distL="114300" distR="114300" simplePos="0" relativeHeight="251659264" behindDoc="0" locked="0" layoutInCell="1" allowOverlap="1" wp14:anchorId="43A0FBAC" wp14:editId="11E3D4CC">
                 <wp:simplePos x="0" y="0"/>
                 <wp:positionH relativeFrom="column">
                   <wp:posOffset>1880235</wp:posOffset>
@@ -579,6 +579,76 @@
         </w:rPr>
       </w:pPr>
       <w:r>
+        <w:rPr>
+          <w:noProof/>
+        </w:rPr>
+        <mc:AlternateContent>
+          <mc:Choice Requires="wps">
+            <w:drawing>
+              <wp:anchor distT="0" distB="0" distL="114300" distR="114300" simplePos="0" relativeHeight="251730944" behindDoc="0" locked="0" layoutInCell="1" allowOverlap="1" wp14:anchorId="7B6E7AFE" wp14:editId="2983622D">
+                <wp:simplePos x="0" y="0"/>
+                <wp:positionH relativeFrom="column">
+                  <wp:posOffset>5494655</wp:posOffset>
+                </wp:positionH>
+                <wp:positionV relativeFrom="paragraph">
+                  <wp:posOffset>304165</wp:posOffset>
+                </wp:positionV>
+                <wp:extent cx="304800" cy="219075"/>
+                <wp:effectExtent l="13335" t="5715" r="5715" b="13335"/>
+                <wp:wrapNone/>
+                <wp:docPr id="68" name="Rectangle 68"/>
+                <wp:cNvGraphicFramePr>
+                  <a:graphicFrameLocks xmlns:a="http://schemas.openxmlformats.org/drawingml/2006/main"/>
+                </wp:cNvGraphicFramePr>
+                <a:graphic xmlns:a="http://schemas.openxmlformats.org/drawingml/2006/main">
+                  <a:graphicData uri="http://schemas.microsoft.com/office/word/2010/wordprocessingShape">
+                    <wps:wsp>
+                      <wps:cNvSpPr>
+                        <a:spLocks noChangeArrowheads="1"/>
+                      </wps:cNvSpPr>
+                      <wps:spPr bwMode="auto">
+                        <a:xfrm>
+                          <a:off x="0" y="0"/>
+                          <a:ext cx="304800" cy="219075"/>
+                        </a:xfrm>
+                        <a:prstGeom prst="rect">
+                          <a:avLst/>
+                        </a:prstGeom>
+                        <a:solidFill>
+                          <a:srgbClr val="FFFFFF"/>
+                        </a:solidFill>
+                        <a:ln w="9525">
+                          <a:solidFill>
+                            <a:srgbClr val="000000"/>
+                          </a:solidFill>
+                          <a:miter lim="800000"/>
+                          <a:headEnd/>
+                          <a:tailEnd/>
+                        </a:ln>
+                      </wps:spPr>
+                      <wps:bodyPr rot="0" vert="horz" wrap="square" lIns="91440" tIns="45720" rIns="91440" bIns="45720" anchor="t" anchorCtr="0" upright="1">
+                        <a:noAutofit/>
+                      </wps:bodyPr>
+                    </wps:wsp>
+                  </a:graphicData>
+                </a:graphic>
+                <wp14:sizeRelH relativeFrom="page">
+                  <wp14:pctWidth>0</wp14:pctWidth>
+                </wp14:sizeRelH>
+                <wp14:sizeRelV relativeFrom="page">
+                  <wp14:pctHeight>0</wp14:pctHeight>
+                </wp14:sizeRelV>
+              </wp:anchor>
+            </w:drawing>
+          </mc:Choice>
+          <mc:Fallback>
+            <w:pict>
+              <v:rect w14:anchorId="4214A2C1" id="Rectangle 68" o:spid="_x0000_s1026" style="position:absolute;margin-left:432.65pt;margin-top:23.95pt;width:24pt;height:17.25pt;z-index:251730944;visibility:visible;mso-wrap-style:square;mso-width-percent:0;mso-height-percent:0;mso-wrap-distance-left:9pt;mso-wrap-distance-top:0;mso-wrap-distance-right:9pt;mso-wrap-distance-bottom:0;mso-position-horizontal:absolute;mso-position-horizontal-relative:text;mso-position-vertical:absolute;mso-position-vertical-relative:text;mso-width-percent:0;mso-height-percent:0;mso-width-relative:page;mso-height-relative:page;v-text-anchor:top" o:gfxdata="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"/>
+            </w:pict>
+          </mc:Fallback>
+        </mc:AlternateContent>
+      </w:r>
+      <w:r>
         <w:t>3. Ngày, tháng, năm sinh:</w:t>
       </w:r>
       <w:r>
@@ -673,7 +743,7 @@
         <mc:AlternateContent>
           <mc:Choice Requires="wps">
             <w:drawing>
-              <wp:anchor distT="0" distB="0" distL="114300" distR="114300" simplePos="0" relativeHeight="251728896" behindDoc="0" locked="0" layoutInCell="1" allowOverlap="1">
+              <wp:anchor distT="0" distB="0" distL="114300" distR="114300" simplePos="0" relativeHeight="251728896" behindDoc="0" locked="0" layoutInCell="1" allowOverlap="1" wp14:anchorId="6C676262" wp14:editId="5536465B">
                 <wp:simplePos x="0" y="0"/>
                 <wp:positionH relativeFrom="column">
                   <wp:posOffset>3086100</wp:posOffset>
@@ -743,7 +813,7 @@
         <mc:AlternateContent>
           <mc:Choice Requires="wps">
             <w:drawing>
-              <wp:anchor distT="0" distB="0" distL="114300" distR="114300" simplePos="0" relativeHeight="251729920" behindDoc="0" locked="0" layoutInCell="1" allowOverlap="1">
+              <wp:anchor distT="0" distB="0" distL="114300" distR="114300" simplePos="0" relativeHeight="251729920" behindDoc="0" locked="0" layoutInCell="1" allowOverlap="1" wp14:anchorId="1E35FB89" wp14:editId="17FF6E85">
                 <wp:simplePos x="0" y="0"/>
                 <wp:positionH relativeFrom="column">
                   <wp:posOffset>2781300</wp:posOffset>
@@ -813,7 +883,7 @@
         <mc:AlternateContent>
           <mc:Choice Requires="wps">
             <w:drawing>
-              <wp:anchor distT="0" distB="0" distL="114300" distR="114300" simplePos="0" relativeHeight="251731968" behindDoc="0" locked="0" layoutInCell="1" allowOverlap="1">
+              <wp:anchor distT="0" distB="0" distL="114300" distR="114300" simplePos="0" relativeHeight="251731968" behindDoc="0" locked="0" layoutInCell="1" allowOverlap="1" wp14:anchorId="3D3F9D30" wp14:editId="4C7E0F1B">
                 <wp:simplePos x="0" y="0"/>
                 <wp:positionH relativeFrom="column">
                   <wp:posOffset>2476500</wp:posOffset>
@@ -883,7 +953,7 @@
         <mc:AlternateContent>
           <mc:Choice Requires="wps">
             <w:drawing>
-              <wp:anchor distT="0" distB="0" distL="114300" distR="114300" simplePos="0" relativeHeight="251732992" behindDoc="0" locked="0" layoutInCell="1" allowOverlap="1">
+              <wp:anchor distT="0" distB="0" distL="114300" distR="114300" simplePos="0" relativeHeight="251732992" behindDoc="0" locked="0" layoutInCell="1" allowOverlap="1" wp14:anchorId="1B166264" wp14:editId="33D05982">
                 <wp:simplePos x="0" y="0"/>
                 <wp:positionH relativeFrom="column">
                   <wp:posOffset>2171700</wp:posOffset>
@@ -941,7 +1011,7 @@
           </mc:Choice>
           <mc:Fallback>
             <w:pict>
-              <v:rect w14:anchorId="48FE3ADE" id="Rectangle 69" o:spid="_x0000_s1026" style="position:absolute;margin-left:171pt;margin-top:-.2pt;width:24pt;height:17.25pt;z-index:251732992;visibility:visible;mso-wrap-style:square;mso-width-percent:0;mso-height-percent:0;mso-wrap-distance-left:9pt;mso-wrap-distance-top:0;mso-wrap-distance-right:9pt;mso-wrap-distance-bottom:0;mso-position-horizontal:absolute;mso-position-horizontal-relative:text;mso-position-vertical:absolute;mso-position-vertical-relative:text;mso-width-percent:0;mso-height-percent:0;mso-width-relative:page;mso-height-relative:page;v-text-anchor:top" o:gfxdata="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"/>
+              <v:rect w14:anchorId="7FDD1047" id="Rectangle 69" o:spid="_x0000_s1026" style="position:absolute;margin-left:171pt;margin-top:-.2pt;width:24pt;height:17.25pt;z-index:251732992;visibility:visible;mso-wrap-style:square;mso-width-percent:0;mso-height-percent:0;mso-wrap-distance-left:9pt;mso-wrap-distance-top:0;mso-wrap-distance-right:9pt;mso-wrap-distance-bottom:0;mso-position-horizontal:absolute;mso-position-horizontal-relative:text;mso-position-vertical:absolute;mso-position-vertical-relative:text;mso-width-percent:0;mso-height-percent:0;mso-width-relative:page;mso-height-relative:page;v-text-anchor:top" o:gfxdata="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"/>
             </w:pict>
           </mc:Fallback>
         </mc:AlternateContent>
@@ -953,77 +1023,7 @@
         <mc:AlternateContent>
           <mc:Choice Requires="wps">
             <w:drawing>
-              <wp:anchor distT="0" distB="0" distL="114300" distR="114300" simplePos="0" relativeHeight="251730944" behindDoc="0" locked="0" layoutInCell="1" allowOverlap="1">
-                <wp:simplePos x="0" y="0"/>
-                <wp:positionH relativeFrom="column">
-                  <wp:posOffset>5524500</wp:posOffset>
-                </wp:positionH>
-                <wp:positionV relativeFrom="paragraph">
-                  <wp:posOffset>-2540</wp:posOffset>
-                </wp:positionV>
-                <wp:extent cx="304800" cy="219075"/>
-                <wp:effectExtent l="13335" t="5715" r="5715" b="13335"/>
-                <wp:wrapNone/>
-                <wp:docPr id="68" name="Rectangle 68"/>
-                <wp:cNvGraphicFramePr>
-                  <a:graphicFrameLocks xmlns:a="http://schemas.openxmlformats.org/drawingml/2006/main"/>
-                </wp:cNvGraphicFramePr>
-                <a:graphic xmlns:a="http://schemas.openxmlformats.org/drawingml/2006/main">
-                  <a:graphicData uri="http://schemas.microsoft.com/office/word/2010/wordprocessingShape">
-                    <wps:wsp>
-                      <wps:cNvSpPr>
-                        <a:spLocks noChangeArrowheads="1"/>
-                      </wps:cNvSpPr>
-                      <wps:spPr bwMode="auto">
-                        <a:xfrm>
-                          <a:off x="0" y="0"/>
-                          <a:ext cx="304800" cy="219075"/>
-                        </a:xfrm>
-                        <a:prstGeom prst="rect">
-                          <a:avLst/>
-                        </a:prstGeom>
-                        <a:solidFill>
-                          <a:srgbClr val="FFFFFF"/>
-                        </a:solidFill>
-                        <a:ln w="9525">
-                          <a:solidFill>
-                            <a:srgbClr val="000000"/>
-                          </a:solidFill>
-                          <a:miter lim="800000"/>
-                          <a:headEnd/>
-                          <a:tailEnd/>
-                        </a:ln>
-                      </wps:spPr>
-                      <wps:bodyPr rot="0" vert="horz" wrap="square" lIns="91440" tIns="45720" rIns="91440" bIns="45720" anchor="t" anchorCtr="0" upright="1">
-                        <a:noAutofit/>
-                      </wps:bodyPr>
-                    </wps:wsp>
-                  </a:graphicData>
-                </a:graphic>
-                <wp14:sizeRelH relativeFrom="page">
-                  <wp14:pctWidth>0</wp14:pctWidth>
-                </wp14:sizeRelH>
-                <wp14:sizeRelV relativeFrom="page">
-                  <wp14:pctHeight>0</wp14:pctHeight>
-                </wp14:sizeRelV>
-              </wp:anchor>
-            </w:drawing>
-          </mc:Choice>
-          <mc:Fallback>
-            <w:pict>
-              <v:rect w14:anchorId="18535BA5" id="Rectangle 68" o:spid="_x0000_s1026" style="position:absolute;margin-left:435pt;margin-top:-.2pt;width:24pt;height:17.25pt;z-index:251730944;visibility:visible;mso-wrap-style:square;mso-width-percent:0;mso-height-percent:0;mso-wrap-distance-left:9pt;mso-wrap-distance-top:0;mso-wrap-distance-right:9pt;mso-wrap-distance-bottom:0;mso-position-horizontal:absolute;mso-position-horizontal-relative:text;mso-position-vertical:absolute;mso-position-vertical-relative:text;mso-width-percent:0;mso-height-percent:0;mso-width-relative:page;mso-height-relative:page;v-text-anchor:top" o:gfxdata="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"/>
-            </w:pict>
-          </mc:Fallback>
-        </mc:AlternateContent>
-      </w:r>
-      <w:r>
-        <w:rPr>
-          <w:noProof/>
-        </w:rPr>
-        <mc:AlternateContent>
-          <mc:Choice Requires="wps">
-            <w:drawing>
-              <wp:anchor distT="0" distB="0" distL="114300" distR="114300" simplePos="0" relativeHeight="251721728" behindDoc="0" locked="0" layoutInCell="1" allowOverlap="1">
+              <wp:anchor distT="0" distB="0" distL="114300" distR="114300" simplePos="0" relativeHeight="251721728" behindDoc="0" locked="0" layoutInCell="1" allowOverlap="1" wp14:anchorId="10AAD658" wp14:editId="04EDA844">
                 <wp:simplePos x="0" y="0"/>
                 <wp:positionH relativeFrom="column">
                   <wp:posOffset>5219700</wp:posOffset>
@@ -1093,7 +1093,7 @@
         <mc:AlternateContent>
           <mc:Choice Requires="wps">
             <w:drawing>
-              <wp:anchor distT="0" distB="0" distL="114300" distR="114300" simplePos="0" relativeHeight="251722752" behindDoc="0" locked="0" layoutInCell="1" allowOverlap="1">
+              <wp:anchor distT="0" distB="0" distL="114300" distR="114300" simplePos="0" relativeHeight="251722752" behindDoc="0" locked="0" layoutInCell="1" allowOverlap="1" wp14:anchorId="2C5CF852" wp14:editId="05AF1D70">
                 <wp:simplePos x="0" y="0"/>
                 <wp:positionH relativeFrom="column">
                   <wp:posOffset>4914900</wp:posOffset>
@@ -1163,7 +1163,7 @@
         <mc:AlternateContent>
           <mc:Choice Requires="wps">
             <w:drawing>
-              <wp:anchor distT="0" distB="0" distL="114300" distR="114300" simplePos="0" relativeHeight="251723776" behindDoc="0" locked="0" layoutInCell="1" allowOverlap="1">
+              <wp:anchor distT="0" distB="0" distL="114300" distR="114300" simplePos="0" relativeHeight="251723776" behindDoc="0" locked="0" layoutInCell="1" allowOverlap="1" wp14:anchorId="2A08F548" wp14:editId="34B68959">
                 <wp:simplePos x="0" y="0"/>
                 <wp:positionH relativeFrom="column">
                   <wp:posOffset>4610100</wp:posOffset>
@@ -1233,7 +1233,7 @@
         <mc:AlternateContent>
           <mc:Choice Requires="wps">
             <w:drawing>
-              <wp:anchor distT="0" distB="0" distL="114300" distR="114300" simplePos="0" relativeHeight="251724800" behindDoc="0" locked="0" layoutInCell="1" allowOverlap="1">
+              <wp:anchor distT="0" distB="0" distL="114300" distR="114300" simplePos="0" relativeHeight="251724800" behindDoc="0" locked="0" layoutInCell="1" allowOverlap="1" wp14:anchorId="59BFEC07" wp14:editId="32CEBA6F">
                 <wp:simplePos x="0" y="0"/>
                 <wp:positionH relativeFrom="column">
                   <wp:posOffset>4305300</wp:posOffset>
@@ -1303,7 +1303,7 @@
         <mc:AlternateContent>
           <mc:Choice Requires="wps">
             <w:drawing>
-              <wp:anchor distT="0" distB="0" distL="114300" distR="114300" simplePos="0" relativeHeight="251725824" behindDoc="0" locked="0" layoutInCell="1" allowOverlap="1">
+              <wp:anchor distT="0" distB="0" distL="114300" distR="114300" simplePos="0" relativeHeight="251725824" behindDoc="0" locked="0" layoutInCell="1" allowOverlap="1" wp14:anchorId="3FD311C3" wp14:editId="1F5D2CB9">
                 <wp:simplePos x="0" y="0"/>
                 <wp:positionH relativeFrom="column">
                   <wp:posOffset>4000500</wp:posOffset>
@@ -1373,7 +1373,7 @@
         <mc:AlternateContent>
           <mc:Choice Requires="wps">
             <w:drawing>
-              <wp:anchor distT="0" distB="0" distL="114300" distR="114300" simplePos="0" relativeHeight="251726848" behindDoc="0" locked="0" layoutInCell="1" allowOverlap="1">
+              <wp:anchor distT="0" distB="0" distL="114300" distR="114300" simplePos="0" relativeHeight="251726848" behindDoc="0" locked="0" layoutInCell="1" allowOverlap="1" wp14:anchorId="5489889A" wp14:editId="3B4A5C27">
                 <wp:simplePos x="0" y="0"/>
                 <wp:positionH relativeFrom="column">
                   <wp:posOffset>3695700</wp:posOffset>
@@ -1443,7 +1443,7 @@
         <mc:AlternateContent>
           <mc:Choice Requires="wps">
             <w:drawing>
-              <wp:anchor distT="0" distB="0" distL="114300" distR="114300" simplePos="0" relativeHeight="251727872" behindDoc="0" locked="0" layoutInCell="1" allowOverlap="1">
+              <wp:anchor distT="0" distB="0" distL="114300" distR="114300" simplePos="0" relativeHeight="251727872" behindDoc="0" locked="0" layoutInCell="1" allowOverlap="1" wp14:anchorId="2EBE26B3" wp14:editId="4FDF7565">
                 <wp:simplePos x="0" y="0"/>
                 <wp:positionH relativeFrom="column">
                   <wp:posOffset>3390900</wp:posOffset>
@@ -1924,8 +1924,6 @@
         </w:rPr>
         <w:t>………</w:t>
       </w:r>
-      <w:bookmarkStart w:id="0" w:name="_GoBack"/>
-      <w:bookmarkEnd w:id="0"/>
       <w:r>
         <w:rPr>
           <w:b/>
@@ -1969,7 +1967,7 @@
         <mc:AlternateContent>
           <mc:Choice Requires="wps">
             <w:drawing>
-              <wp:anchor distT="0" distB="0" distL="114300" distR="114300" simplePos="0" relativeHeight="251671552" behindDoc="0" locked="0" layoutInCell="1" allowOverlap="1">
+              <wp:anchor distT="0" distB="0" distL="114300" distR="114300" simplePos="0" relativeHeight="251671552" behindDoc="0" locked="0" layoutInCell="1" allowOverlap="1" wp14:anchorId="4AA791C3" wp14:editId="198FB92A">
                 <wp:simplePos x="0" y="0"/>
                 <wp:positionH relativeFrom="column">
                   <wp:posOffset>5010150</wp:posOffset>
@@ -2039,7 +2037,7 @@
         <mc:AlternateContent>
           <mc:Choice Requires="wps">
             <w:drawing>
-              <wp:anchor distT="0" distB="0" distL="114300" distR="114300" simplePos="0" relativeHeight="251670528" behindDoc="0" locked="0" layoutInCell="1" allowOverlap="1">
+              <wp:anchor distT="0" distB="0" distL="114300" distR="114300" simplePos="0" relativeHeight="251670528" behindDoc="0" locked="0" layoutInCell="1" allowOverlap="1" wp14:anchorId="39BF3323" wp14:editId="77198600">
                 <wp:simplePos x="0" y="0"/>
                 <wp:positionH relativeFrom="column">
                   <wp:posOffset>4762500</wp:posOffset>
@@ -2109,7 +2107,7 @@
         <mc:AlternateContent>
           <mc:Choice Requires="wps">
             <w:drawing>
-              <wp:anchor distT="0" distB="0" distL="114300" distR="114300" simplePos="0" relativeHeight="251669504" behindDoc="0" locked="0" layoutInCell="1" allowOverlap="1">
+              <wp:anchor distT="0" distB="0" distL="114300" distR="114300" simplePos="0" relativeHeight="251669504" behindDoc="0" locked="0" layoutInCell="1" allowOverlap="1" wp14:anchorId="2936A85C" wp14:editId="30E59CBA">
                 <wp:simplePos x="0" y="0"/>
                 <wp:positionH relativeFrom="column">
                   <wp:posOffset>4514850</wp:posOffset>
@@ -2179,7 +2177,7 @@
         <mc:AlternateContent>
           <mc:Choice Requires="wps">
             <w:drawing>
-              <wp:anchor distT="0" distB="0" distL="114300" distR="114300" simplePos="0" relativeHeight="251668480" behindDoc="0" locked="0" layoutInCell="1" allowOverlap="1">
+              <wp:anchor distT="0" distB="0" distL="114300" distR="114300" simplePos="0" relativeHeight="251668480" behindDoc="0" locked="0" layoutInCell="1" allowOverlap="1" wp14:anchorId="73BA5419" wp14:editId="4E393CB1">
                 <wp:simplePos x="0" y="0"/>
                 <wp:positionH relativeFrom="column">
                   <wp:posOffset>4267200</wp:posOffset>
@@ -2249,7 +2247,7 @@
         <mc:AlternateContent>
           <mc:Choice Requires="wps">
             <w:drawing>
-              <wp:anchor distT="0" distB="0" distL="114300" distR="114300" simplePos="0" relativeHeight="251667456" behindDoc="0" locked="0" layoutInCell="1" allowOverlap="1">
+              <wp:anchor distT="0" distB="0" distL="114300" distR="114300" simplePos="0" relativeHeight="251667456" behindDoc="0" locked="0" layoutInCell="1" allowOverlap="1" wp14:anchorId="04DA24A7" wp14:editId="3FBCBFAF">
                 <wp:simplePos x="0" y="0"/>
                 <wp:positionH relativeFrom="column">
                   <wp:posOffset>4019550</wp:posOffset>
@@ -2319,7 +2317,7 @@
         <mc:AlternateContent>
           <mc:Choice Requires="wps">
             <w:drawing>
-              <wp:anchor distT="0" distB="0" distL="114300" distR="114300" simplePos="0" relativeHeight="251666432" behindDoc="0" locked="0" layoutInCell="1" allowOverlap="1">
+              <wp:anchor distT="0" distB="0" distL="114300" distR="114300" simplePos="0" relativeHeight="251666432" behindDoc="0" locked="0" layoutInCell="1" allowOverlap="1" wp14:anchorId="47126C13" wp14:editId="28C8E407">
                 <wp:simplePos x="0" y="0"/>
                 <wp:positionH relativeFrom="column">
                   <wp:posOffset>3771900</wp:posOffset>
@@ -2389,7 +2387,7 @@
         <mc:AlternateContent>
           <mc:Choice Requires="wps">
             <w:drawing>
-              <wp:anchor distT="0" distB="0" distL="114300" distR="114300" simplePos="0" relativeHeight="251665408" behindDoc="0" locked="0" layoutInCell="1" allowOverlap="1">
+              <wp:anchor distT="0" distB="0" distL="114300" distR="114300" simplePos="0" relativeHeight="251665408" behindDoc="0" locked="0" layoutInCell="1" allowOverlap="1" wp14:anchorId="3DE0B330" wp14:editId="70471FB0">
                 <wp:simplePos x="0" y="0"/>
                 <wp:positionH relativeFrom="column">
                   <wp:posOffset>3524250</wp:posOffset>
@@ -2459,7 +2457,7 @@
         <mc:AlternateContent>
           <mc:Choice Requires="wps">
             <w:drawing>
-              <wp:anchor distT="0" distB="0" distL="114300" distR="114300" simplePos="0" relativeHeight="251664384" behindDoc="0" locked="0" layoutInCell="1" allowOverlap="1">
+              <wp:anchor distT="0" distB="0" distL="114300" distR="114300" simplePos="0" relativeHeight="251664384" behindDoc="0" locked="0" layoutInCell="1" allowOverlap="1" wp14:anchorId="73978850" wp14:editId="17555C20">
                 <wp:simplePos x="0" y="0"/>
                 <wp:positionH relativeFrom="column">
                   <wp:posOffset>3276600</wp:posOffset>
@@ -2529,7 +2527,7 @@
         <mc:AlternateContent>
           <mc:Choice Requires="wps">
             <w:drawing>
-              <wp:anchor distT="0" distB="0" distL="114300" distR="114300" simplePos="0" relativeHeight="251663360" behindDoc="0" locked="0" layoutInCell="1" allowOverlap="1">
+              <wp:anchor distT="0" distB="0" distL="114300" distR="114300" simplePos="0" relativeHeight="251663360" behindDoc="0" locked="0" layoutInCell="1" allowOverlap="1" wp14:anchorId="40BC033A" wp14:editId="07D4AC7A">
                 <wp:simplePos x="0" y="0"/>
                 <wp:positionH relativeFrom="column">
                   <wp:posOffset>3028950</wp:posOffset>
@@ -2599,7 +2597,7 @@
         <mc:AlternateContent>
           <mc:Choice Requires="wps">
             <w:drawing>
-              <wp:anchor distT="0" distB="0" distL="114300" distR="114300" simplePos="0" relativeHeight="251662336" behindDoc="0" locked="0" layoutInCell="1" allowOverlap="1">
+              <wp:anchor distT="0" distB="0" distL="114300" distR="114300" simplePos="0" relativeHeight="251662336" behindDoc="0" locked="0" layoutInCell="1" allowOverlap="1" wp14:anchorId="04E98716" wp14:editId="0DF00467">
                 <wp:simplePos x="0" y="0"/>
                 <wp:positionH relativeFrom="column">
                   <wp:posOffset>2781300</wp:posOffset>
@@ -2669,7 +2667,7 @@
         <mc:AlternateContent>
           <mc:Choice Requires="wps">
             <w:drawing>
-              <wp:anchor distT="0" distB="0" distL="114300" distR="114300" simplePos="0" relativeHeight="251661312" behindDoc="0" locked="0" layoutInCell="1" allowOverlap="1">
+              <wp:anchor distT="0" distB="0" distL="114300" distR="114300" simplePos="0" relativeHeight="251661312" behindDoc="0" locked="0" layoutInCell="1" allowOverlap="1" wp14:anchorId="4BE599BE" wp14:editId="4247DBF3">
                 <wp:simplePos x="0" y="0"/>
                 <wp:positionH relativeFrom="column">
                   <wp:posOffset>2533650</wp:posOffset>
@@ -2739,7 +2737,7 @@
         <mc:AlternateContent>
           <mc:Choice Requires="wps">
             <w:drawing>
-              <wp:anchor distT="0" distB="0" distL="114300" distR="114300" simplePos="0" relativeHeight="251660288" behindDoc="0" locked="0" layoutInCell="1" allowOverlap="1">
+              <wp:anchor distT="0" distB="0" distL="114300" distR="114300" simplePos="0" relativeHeight="251660288" behindDoc="0" locked="0" layoutInCell="1" allowOverlap="1" wp14:anchorId="59CDCF85" wp14:editId="479EFDC7">
                 <wp:simplePos x="0" y="0"/>
                 <wp:positionH relativeFrom="column">
                   <wp:posOffset>2286000</wp:posOffset>
@@ -2896,7 +2894,7 @@
         <mc:AlternateContent>
           <mc:Choice Requires="wps">
             <w:drawing>
-              <wp:anchor distT="0" distB="0" distL="114300" distR="114300" simplePos="0" relativeHeight="251682816" behindDoc="0" locked="0" layoutInCell="1" allowOverlap="1">
+              <wp:anchor distT="0" distB="0" distL="114300" distR="114300" simplePos="0" relativeHeight="251682816" behindDoc="0" locked="0" layoutInCell="1" allowOverlap="1" wp14:anchorId="397A9AAD" wp14:editId="2F8CC174">
                 <wp:simplePos x="0" y="0"/>
                 <wp:positionH relativeFrom="column">
                   <wp:posOffset>4762500</wp:posOffset>
@@ -2966,7 +2964,7 @@
         <mc:AlternateContent>
           <mc:Choice Requires="wps">
             <w:drawing>
-              <wp:anchor distT="0" distB="0" distL="114300" distR="114300" simplePos="0" relativeHeight="251681792" behindDoc="0" locked="0" layoutInCell="1" allowOverlap="1">
+              <wp:anchor distT="0" distB="0" distL="114300" distR="114300" simplePos="0" relativeHeight="251681792" behindDoc="0" locked="0" layoutInCell="1" allowOverlap="1" wp14:anchorId="45E65A7A" wp14:editId="3129E445">
                 <wp:simplePos x="0" y="0"/>
                 <wp:positionH relativeFrom="column">
                   <wp:posOffset>4514850</wp:posOffset>
@@ -3036,7 +3034,7 @@
         <mc:AlternateContent>
           <mc:Choice Requires="wps">
             <w:drawing>
-              <wp:anchor distT="0" distB="0" distL="114300" distR="114300" simplePos="0" relativeHeight="251680768" behindDoc="0" locked="0" layoutInCell="1" allowOverlap="1">
+              <wp:anchor distT="0" distB="0" distL="114300" distR="114300" simplePos="0" relativeHeight="251680768" behindDoc="0" locked="0" layoutInCell="1" allowOverlap="1" wp14:anchorId="2F26FEC3" wp14:editId="06085490">
                 <wp:simplePos x="0" y="0"/>
                 <wp:positionH relativeFrom="column">
                   <wp:posOffset>4267200</wp:posOffset>
@@ -3106,7 +3104,7 @@
         <mc:AlternateContent>
           <mc:Choice Requires="wps">
             <w:drawing>
-              <wp:anchor distT="0" distB="0" distL="114300" distR="114300" simplePos="0" relativeHeight="251679744" behindDoc="0" locked="0" layoutInCell="1" allowOverlap="1">
+              <wp:anchor distT="0" distB="0" distL="114300" distR="114300" simplePos="0" relativeHeight="251679744" behindDoc="0" locked="0" layoutInCell="1" allowOverlap="1" wp14:anchorId="08A0C400" wp14:editId="1A8BE382">
                 <wp:simplePos x="0" y="0"/>
                 <wp:positionH relativeFrom="column">
                   <wp:posOffset>4019550</wp:posOffset>
@@ -3176,7 +3174,7 @@
         <mc:AlternateContent>
           <mc:Choice Requires="wps">
             <w:drawing>
-              <wp:anchor distT="0" distB="0" distL="114300" distR="114300" simplePos="0" relativeHeight="251678720" behindDoc="0" locked="0" layoutInCell="1" allowOverlap="1">
+              <wp:anchor distT="0" distB="0" distL="114300" distR="114300" simplePos="0" relativeHeight="251678720" behindDoc="0" locked="0" layoutInCell="1" allowOverlap="1" wp14:anchorId="03A3ABDA" wp14:editId="39047175">
                 <wp:simplePos x="0" y="0"/>
                 <wp:positionH relativeFrom="column">
                   <wp:posOffset>3771900</wp:posOffset>
@@ -3246,7 +3244,7 @@
         <mc:AlternateContent>
           <mc:Choice Requires="wps">
             <w:drawing>
-              <wp:anchor distT="0" distB="0" distL="114300" distR="114300" simplePos="0" relativeHeight="251677696" behindDoc="0" locked="0" layoutInCell="1" allowOverlap="1">
+              <wp:anchor distT="0" distB="0" distL="114300" distR="114300" simplePos="0" relativeHeight="251677696" behindDoc="0" locked="0" layoutInCell="1" allowOverlap="1" wp14:anchorId="7A81763C" wp14:editId="53A1C8BE">
                 <wp:simplePos x="0" y="0"/>
                 <wp:positionH relativeFrom="column">
                   <wp:posOffset>3524250</wp:posOffset>
@@ -3316,7 +3314,7 @@
         <mc:AlternateContent>
           <mc:Choice Requires="wps">
             <w:drawing>
-              <wp:anchor distT="0" distB="0" distL="114300" distR="114300" simplePos="0" relativeHeight="251676672" behindDoc="0" locked="0" layoutInCell="1" allowOverlap="1">
+              <wp:anchor distT="0" distB="0" distL="114300" distR="114300" simplePos="0" relativeHeight="251676672" behindDoc="0" locked="0" layoutInCell="1" allowOverlap="1" wp14:anchorId="009EFF10" wp14:editId="6EABBAB6">
                 <wp:simplePos x="0" y="0"/>
                 <wp:positionH relativeFrom="column">
                   <wp:posOffset>3276600</wp:posOffset>
@@ -3386,7 +3384,7 @@
         <mc:AlternateContent>
           <mc:Choice Requires="wps">
             <w:drawing>
-              <wp:anchor distT="0" distB="0" distL="114300" distR="114300" simplePos="0" relativeHeight="251675648" behindDoc="0" locked="0" layoutInCell="1" allowOverlap="1">
+              <wp:anchor distT="0" distB="0" distL="114300" distR="114300" simplePos="0" relativeHeight="251675648" behindDoc="0" locked="0" layoutInCell="1" allowOverlap="1" wp14:anchorId="4D26D745" wp14:editId="661D60E2">
                 <wp:simplePos x="0" y="0"/>
                 <wp:positionH relativeFrom="column">
                   <wp:posOffset>3028950</wp:posOffset>
@@ -3456,7 +3454,7 @@
         <mc:AlternateContent>
           <mc:Choice Requires="wps">
             <w:drawing>
-              <wp:anchor distT="0" distB="0" distL="114300" distR="114300" simplePos="0" relativeHeight="251674624" behindDoc="0" locked="0" layoutInCell="1" allowOverlap="1">
+              <wp:anchor distT="0" distB="0" distL="114300" distR="114300" simplePos="0" relativeHeight="251674624" behindDoc="0" locked="0" layoutInCell="1" allowOverlap="1" wp14:anchorId="101AB0BF" wp14:editId="6AFB3F6A">
                 <wp:simplePos x="0" y="0"/>
                 <wp:positionH relativeFrom="column">
                   <wp:posOffset>2781300</wp:posOffset>
@@ -3526,7 +3524,7 @@
         <mc:AlternateContent>
           <mc:Choice Requires="wps">
             <w:drawing>
-              <wp:anchor distT="0" distB="0" distL="114300" distR="114300" simplePos="0" relativeHeight="251673600" behindDoc="0" locked="0" layoutInCell="1" allowOverlap="1">
+              <wp:anchor distT="0" distB="0" distL="114300" distR="114300" simplePos="0" relativeHeight="251673600" behindDoc="0" locked="0" layoutInCell="1" allowOverlap="1" wp14:anchorId="43BCAFE8" wp14:editId="38B52E6C">
                 <wp:simplePos x="0" y="0"/>
                 <wp:positionH relativeFrom="column">
                   <wp:posOffset>2533650</wp:posOffset>
@@ -3596,7 +3594,7 @@
         <mc:AlternateContent>
           <mc:Choice Requires="wps">
             <w:drawing>
-              <wp:anchor distT="0" distB="0" distL="114300" distR="114300" simplePos="0" relativeHeight="251672576" behindDoc="0" locked="0" layoutInCell="1" allowOverlap="1">
+              <wp:anchor distT="0" distB="0" distL="114300" distR="114300" simplePos="0" relativeHeight="251672576" behindDoc="0" locked="0" layoutInCell="1" allowOverlap="1" wp14:anchorId="19C2C898" wp14:editId="60961D26">
                 <wp:simplePos x="0" y="0"/>
                 <wp:positionH relativeFrom="column">
                   <wp:posOffset>2286000</wp:posOffset>
@@ -3666,7 +3664,7 @@
         <mc:AlternateContent>
           <mc:Choice Requires="wps">
             <w:drawing>
-              <wp:anchor distT="0" distB="0" distL="114300" distR="114300" simplePos="0" relativeHeight="251683840" behindDoc="0" locked="0" layoutInCell="1" allowOverlap="1">
+              <wp:anchor distT="0" distB="0" distL="114300" distR="114300" simplePos="0" relativeHeight="251683840" behindDoc="0" locked="0" layoutInCell="1" allowOverlap="1" wp14:anchorId="79E921E7" wp14:editId="7FC698B8">
                 <wp:simplePos x="0" y="0"/>
                 <wp:positionH relativeFrom="column">
                   <wp:posOffset>5010150</wp:posOffset>
@@ -3831,7 +3829,7 @@
         <mc:AlternateContent>
           <mc:Choice Requires="wps">
             <w:drawing>
-              <wp:anchor distT="0" distB="0" distL="114300" distR="114300" simplePos="0" relativeHeight="251696128" behindDoc="0" locked="0" layoutInCell="1" allowOverlap="1">
+              <wp:anchor distT="0" distB="0" distL="114300" distR="114300" simplePos="0" relativeHeight="251696128" behindDoc="0" locked="0" layoutInCell="1" allowOverlap="1" wp14:anchorId="00DDCA27" wp14:editId="57A0DEA8">
                 <wp:simplePos x="0" y="0"/>
                 <wp:positionH relativeFrom="column">
                   <wp:posOffset>5010150</wp:posOffset>
@@ -3901,7 +3899,7 @@
         <mc:AlternateContent>
           <mc:Choice Requires="wps">
             <w:drawing>
-              <wp:anchor distT="0" distB="0" distL="114300" distR="114300" simplePos="0" relativeHeight="251695104" behindDoc="0" locked="0" layoutInCell="1" allowOverlap="1">
+              <wp:anchor distT="0" distB="0" distL="114300" distR="114300" simplePos="0" relativeHeight="251695104" behindDoc="0" locked="0" layoutInCell="1" allowOverlap="1" wp14:anchorId="518ABE7B" wp14:editId="52BA45C1">
                 <wp:simplePos x="0" y="0"/>
                 <wp:positionH relativeFrom="column">
                   <wp:posOffset>4762500</wp:posOffset>
@@ -3971,7 +3969,7 @@
         <mc:AlternateContent>
           <mc:Choice Requires="wps">
             <w:drawing>
-              <wp:anchor distT="0" distB="0" distL="114300" distR="114300" simplePos="0" relativeHeight="251694080" behindDoc="0" locked="0" layoutInCell="1" allowOverlap="1">
+              <wp:anchor distT="0" distB="0" distL="114300" distR="114300" simplePos="0" relativeHeight="251694080" behindDoc="0" locked="0" layoutInCell="1" allowOverlap="1" wp14:anchorId="4F12EB7B" wp14:editId="23E0BCE1">
                 <wp:simplePos x="0" y="0"/>
                 <wp:positionH relativeFrom="column">
                   <wp:posOffset>4514850</wp:posOffset>
@@ -4041,7 +4039,7 @@
         <mc:AlternateContent>
           <mc:Choice Requires="wps">
             <w:drawing>
-              <wp:anchor distT="0" distB="0" distL="114300" distR="114300" simplePos="0" relativeHeight="251693056" behindDoc="0" locked="0" layoutInCell="1" allowOverlap="1">
+              <wp:anchor distT="0" distB="0" distL="114300" distR="114300" simplePos="0" relativeHeight="251693056" behindDoc="0" locked="0" layoutInCell="1" allowOverlap="1" wp14:anchorId="7FBACC7D" wp14:editId="3C43E5ED">
                 <wp:simplePos x="0" y="0"/>
                 <wp:positionH relativeFrom="column">
                   <wp:posOffset>4267200</wp:posOffset>
@@ -4111,7 +4109,7 @@
         <mc:AlternateContent>
           <mc:Choice Requires="wps">
             <w:drawing>
-              <wp:anchor distT="0" distB="0" distL="114300" distR="114300" simplePos="0" relativeHeight="251692032" behindDoc="0" locked="0" layoutInCell="1" allowOverlap="1">
+              <wp:anchor distT="0" distB="0" distL="114300" distR="114300" simplePos="0" relativeHeight="251692032" behindDoc="0" locked="0" layoutInCell="1" allowOverlap="1" wp14:anchorId="13D87B29" wp14:editId="72F98100">
                 <wp:simplePos x="0" y="0"/>
                 <wp:positionH relativeFrom="column">
                   <wp:posOffset>4019550</wp:posOffset>
@@ -4181,7 +4179,7 @@
         <mc:AlternateContent>
           <mc:Choice Requires="wps">
             <w:drawing>
-              <wp:anchor distT="0" distB="0" distL="114300" distR="114300" simplePos="0" relativeHeight="251691008" behindDoc="0" locked="0" layoutInCell="1" allowOverlap="1">
+              <wp:anchor distT="0" distB="0" distL="114300" distR="114300" simplePos="0" relativeHeight="251691008" behindDoc="0" locked="0" layoutInCell="1" allowOverlap="1" wp14:anchorId="68D6C42D" wp14:editId="1230D0D6">
                 <wp:simplePos x="0" y="0"/>
                 <wp:positionH relativeFrom="column">
                   <wp:posOffset>3771900</wp:posOffset>
@@ -4251,7 +4249,7 @@
         <mc:AlternateContent>
           <mc:Choice Requires="wps">
             <w:drawing>
-              <wp:anchor distT="0" distB="0" distL="114300" distR="114300" simplePos="0" relativeHeight="251689984" behindDoc="0" locked="0" layoutInCell="1" allowOverlap="1">
+              <wp:anchor distT="0" distB="0" distL="114300" distR="114300" simplePos="0" relativeHeight="251689984" behindDoc="0" locked="0" layoutInCell="1" allowOverlap="1" wp14:anchorId="75C85717" wp14:editId="21C1F3C9">
                 <wp:simplePos x="0" y="0"/>
                 <wp:positionH relativeFrom="column">
                   <wp:posOffset>3524250</wp:posOffset>
@@ -4321,7 +4319,7 @@
         <mc:AlternateContent>
           <mc:Choice Requires="wps">
             <w:drawing>
-              <wp:anchor distT="0" distB="0" distL="114300" distR="114300" simplePos="0" relativeHeight="251688960" behindDoc="0" locked="0" layoutInCell="1" allowOverlap="1">
+              <wp:anchor distT="0" distB="0" distL="114300" distR="114300" simplePos="0" relativeHeight="251688960" behindDoc="0" locked="0" layoutInCell="1" allowOverlap="1" wp14:anchorId="28B22530" wp14:editId="55495AA2">
                 <wp:simplePos x="0" y="0"/>
                 <wp:positionH relativeFrom="column">
                   <wp:posOffset>3276600</wp:posOffset>
@@ -4391,7 +4389,7 @@
         <mc:AlternateContent>
           <mc:Choice Requires="wps">
             <w:drawing>
-              <wp:anchor distT="0" distB="0" distL="114300" distR="114300" simplePos="0" relativeHeight="251687936" behindDoc="0" locked="0" layoutInCell="1" allowOverlap="1">
+              <wp:anchor distT="0" distB="0" distL="114300" distR="114300" simplePos="0" relativeHeight="251687936" behindDoc="0" locked="0" layoutInCell="1" allowOverlap="1" wp14:anchorId="7A26DB87" wp14:editId="3FC0D2B6">
                 <wp:simplePos x="0" y="0"/>
                 <wp:positionH relativeFrom="column">
                   <wp:posOffset>3028950</wp:posOffset>
@@ -4461,7 +4459,7 @@
         <mc:AlternateContent>
           <mc:Choice Requires="wps">
             <w:drawing>
-              <wp:anchor distT="0" distB="0" distL="114300" distR="114300" simplePos="0" relativeHeight="251686912" behindDoc="0" locked="0" layoutInCell="1" allowOverlap="1">
+              <wp:anchor distT="0" distB="0" distL="114300" distR="114300" simplePos="0" relativeHeight="251686912" behindDoc="0" locked="0" layoutInCell="1" allowOverlap="1" wp14:anchorId="636075F1" wp14:editId="069998FD">
                 <wp:simplePos x="0" y="0"/>
                 <wp:positionH relativeFrom="column">
                   <wp:posOffset>2781300</wp:posOffset>
@@ -4531,7 +4529,7 @@
         <mc:AlternateContent>
           <mc:Choice Requires="wps">
             <w:drawing>
-              <wp:anchor distT="0" distB="0" distL="114300" distR="114300" simplePos="0" relativeHeight="251685888" behindDoc="0" locked="0" layoutInCell="1" allowOverlap="1">
+              <wp:anchor distT="0" distB="0" distL="114300" distR="114300" simplePos="0" relativeHeight="251685888" behindDoc="0" locked="0" layoutInCell="1" allowOverlap="1" wp14:anchorId="4D8ECDBE" wp14:editId="7A77D5D3">
                 <wp:simplePos x="0" y="0"/>
                 <wp:positionH relativeFrom="column">
                   <wp:posOffset>2533650</wp:posOffset>
@@ -4601,7 +4599,7 @@
         <mc:AlternateContent>
           <mc:Choice Requires="wps">
             <w:drawing>
-              <wp:anchor distT="0" distB="0" distL="114300" distR="114300" simplePos="0" relativeHeight="251684864" behindDoc="0" locked="0" layoutInCell="1" allowOverlap="1">
+              <wp:anchor distT="0" distB="0" distL="114300" distR="114300" simplePos="0" relativeHeight="251684864" behindDoc="0" locked="0" layoutInCell="1" allowOverlap="1" wp14:anchorId="6252FDC1" wp14:editId="24DDC9EE">
                 <wp:simplePos x="0" y="0"/>
                 <wp:positionH relativeFrom="column">
                   <wp:posOffset>2286000</wp:posOffset>
@@ -4752,7 +4750,7 @@
         <mc:AlternateContent>
           <mc:Choice Requires="wps">
             <w:drawing>
-              <wp:anchor distT="0" distB="0" distL="114300" distR="114300" simplePos="0" relativeHeight="251707392" behindDoc="0" locked="0" layoutInCell="1" allowOverlap="1">
+              <wp:anchor distT="0" distB="0" distL="114300" distR="114300" simplePos="0" relativeHeight="251707392" behindDoc="0" locked="0" layoutInCell="1" allowOverlap="1" wp14:anchorId="6B9869C1" wp14:editId="511DF717">
                 <wp:simplePos x="0" y="0"/>
                 <wp:positionH relativeFrom="column">
                   <wp:posOffset>4762500</wp:posOffset>
@@ -4822,7 +4820,7 @@
         <mc:AlternateContent>
           <mc:Choice Requires="wps">
             <w:drawing>
-              <wp:anchor distT="0" distB="0" distL="114300" distR="114300" simplePos="0" relativeHeight="251706368" behindDoc="0" locked="0" layoutInCell="1" allowOverlap="1">
+              <wp:anchor distT="0" distB="0" distL="114300" distR="114300" simplePos="0" relativeHeight="251706368" behindDoc="0" locked="0" layoutInCell="1" allowOverlap="1" wp14:anchorId="059D0F71" wp14:editId="75660C9B">
                 <wp:simplePos x="0" y="0"/>
                 <wp:positionH relativeFrom="column">
                   <wp:posOffset>4514850</wp:posOffset>
@@ -4892,7 +4890,7 @@
         <mc:AlternateContent>
           <mc:Choice Requires="wps">
             <w:drawing>
-              <wp:anchor distT="0" distB="0" distL="114300" distR="114300" simplePos="0" relativeHeight="251705344" behindDoc="0" locked="0" layoutInCell="1" allowOverlap="1">
+              <wp:anchor distT="0" distB="0" distL="114300" distR="114300" simplePos="0" relativeHeight="251705344" behindDoc="0" locked="0" layoutInCell="1" allowOverlap="1" wp14:anchorId="66FE9D1A" wp14:editId="50DDE5F5">
                 <wp:simplePos x="0" y="0"/>
                 <wp:positionH relativeFrom="column">
                   <wp:posOffset>4267200</wp:posOffset>
@@ -4962,7 +4960,7 @@
         <mc:AlternateContent>
           <mc:Choice Requires="wps">
             <w:drawing>
-              <wp:anchor distT="0" distB="0" distL="114300" distR="114300" simplePos="0" relativeHeight="251704320" behindDoc="0" locked="0" layoutInCell="1" allowOverlap="1">
+              <wp:anchor distT="0" distB="0" distL="114300" distR="114300" simplePos="0" relativeHeight="251704320" behindDoc="0" locked="0" layoutInCell="1" allowOverlap="1" wp14:anchorId="6BCBB6FA" wp14:editId="01377FE6">
                 <wp:simplePos x="0" y="0"/>
                 <wp:positionH relativeFrom="column">
                   <wp:posOffset>4019550</wp:posOffset>
@@ -5032,7 +5030,7 @@
         <mc:AlternateContent>
           <mc:Choice Requires="wps">
             <w:drawing>
-              <wp:anchor distT="0" distB="0" distL="114300" distR="114300" simplePos="0" relativeHeight="251703296" behindDoc="0" locked="0" layoutInCell="1" allowOverlap="1">
+              <wp:anchor distT="0" distB="0" distL="114300" distR="114300" simplePos="0" relativeHeight="251703296" behindDoc="0" locked="0" layoutInCell="1" allowOverlap="1" wp14:anchorId="49323D65" wp14:editId="276A374B">
                 <wp:simplePos x="0" y="0"/>
                 <wp:positionH relativeFrom="column">
                   <wp:posOffset>3771900</wp:posOffset>
@@ -5102,7 +5100,7 @@
         <mc:AlternateContent>
           <mc:Choice Requires="wps">
             <w:drawing>
-              <wp:anchor distT="0" distB="0" distL="114300" distR="114300" simplePos="0" relativeHeight="251702272" behindDoc="0" locked="0" layoutInCell="1" allowOverlap="1">
+              <wp:anchor distT="0" distB="0" distL="114300" distR="114300" simplePos="0" relativeHeight="251702272" behindDoc="0" locked="0" layoutInCell="1" allowOverlap="1" wp14:anchorId="30D7F0E5" wp14:editId="674140F4">
                 <wp:simplePos x="0" y="0"/>
                 <wp:positionH relativeFrom="column">
                   <wp:posOffset>3524250</wp:posOffset>
@@ -5172,7 +5170,7 @@
         <mc:AlternateContent>
           <mc:Choice Requires="wps">
             <w:drawing>
-              <wp:anchor distT="0" distB="0" distL="114300" distR="114300" simplePos="0" relativeHeight="251701248" behindDoc="0" locked="0" layoutInCell="1" allowOverlap="1">
+              <wp:anchor distT="0" distB="0" distL="114300" distR="114300" simplePos="0" relativeHeight="251701248" behindDoc="0" locked="0" layoutInCell="1" allowOverlap="1" wp14:anchorId="4D65C095" wp14:editId="5399FC34">
                 <wp:simplePos x="0" y="0"/>
                 <wp:positionH relativeFrom="column">
                   <wp:posOffset>3276600</wp:posOffset>
@@ -5242,7 +5240,7 @@
         <mc:AlternateContent>
           <mc:Choice Requires="wps">
             <w:drawing>
-              <wp:anchor distT="0" distB="0" distL="114300" distR="114300" simplePos="0" relativeHeight="251700224" behindDoc="0" locked="0" layoutInCell="1" allowOverlap="1">
+              <wp:anchor distT="0" distB="0" distL="114300" distR="114300" simplePos="0" relativeHeight="251700224" behindDoc="0" locked="0" layoutInCell="1" allowOverlap="1" wp14:anchorId="556D3C31" wp14:editId="5AAB13D1">
                 <wp:simplePos x="0" y="0"/>
                 <wp:positionH relativeFrom="column">
                   <wp:posOffset>3028950</wp:posOffset>
@@ -5312,7 +5310,7 @@
         <mc:AlternateContent>
           <mc:Choice Requires="wps">
             <w:drawing>
-              <wp:anchor distT="0" distB="0" distL="114300" distR="114300" simplePos="0" relativeHeight="251699200" behindDoc="0" locked="0" layoutInCell="1" allowOverlap="1">
+              <wp:anchor distT="0" distB="0" distL="114300" distR="114300" simplePos="0" relativeHeight="251699200" behindDoc="0" locked="0" layoutInCell="1" allowOverlap="1" wp14:anchorId="702427F8" wp14:editId="361E3647">
                 <wp:simplePos x="0" y="0"/>
                 <wp:positionH relativeFrom="column">
                   <wp:posOffset>2781300</wp:posOffset>
@@ -5382,7 +5380,7 @@
         <mc:AlternateContent>
           <mc:Choice Requires="wps">
             <w:drawing>
-              <wp:anchor distT="0" distB="0" distL="114300" distR="114300" simplePos="0" relativeHeight="251698176" behindDoc="0" locked="0" layoutInCell="1" allowOverlap="1">
+              <wp:anchor distT="0" distB="0" distL="114300" distR="114300" simplePos="0" relativeHeight="251698176" behindDoc="0" locked="0" layoutInCell="1" allowOverlap="1" wp14:anchorId="40150BE6" wp14:editId="027642B0">
                 <wp:simplePos x="0" y="0"/>
                 <wp:positionH relativeFrom="column">
                   <wp:posOffset>2533650</wp:posOffset>
@@ -5452,7 +5450,7 @@
         <mc:AlternateContent>
           <mc:Choice Requires="wps">
             <w:drawing>
-              <wp:anchor distT="0" distB="0" distL="114300" distR="114300" simplePos="0" relativeHeight="251697152" behindDoc="0" locked="0" layoutInCell="1" allowOverlap="1">
+              <wp:anchor distT="0" distB="0" distL="114300" distR="114300" simplePos="0" relativeHeight="251697152" behindDoc="0" locked="0" layoutInCell="1" allowOverlap="1" wp14:anchorId="0DE8FC09" wp14:editId="3E198B30">
                 <wp:simplePos x="0" y="0"/>
                 <wp:positionH relativeFrom="column">
                   <wp:posOffset>2286000</wp:posOffset>
@@ -5522,7 +5520,7 @@
         <mc:AlternateContent>
           <mc:Choice Requires="wps">
             <w:drawing>
-              <wp:anchor distT="0" distB="0" distL="114300" distR="114300" simplePos="0" relativeHeight="251708416" behindDoc="0" locked="0" layoutInCell="1" allowOverlap="1">
+              <wp:anchor distT="0" distB="0" distL="114300" distR="114300" simplePos="0" relativeHeight="251708416" behindDoc="0" locked="0" layoutInCell="1" allowOverlap="1" wp14:anchorId="74FD7777" wp14:editId="3ADD17ED">
                 <wp:simplePos x="0" y="0"/>
                 <wp:positionH relativeFrom="column">
                   <wp:posOffset>5010150</wp:posOffset>
@@ -5642,7 +5640,7 @@
         <mc:AlternateContent>
           <mc:Choice Requires="wps">
             <w:drawing>
-              <wp:anchor distT="0" distB="0" distL="114300" distR="114300" simplePos="0" relativeHeight="251714560" behindDoc="0" locked="0" layoutInCell="1" allowOverlap="1">
+              <wp:anchor distT="0" distB="0" distL="114300" distR="114300" simplePos="0" relativeHeight="251714560" behindDoc="0" locked="0" layoutInCell="1" allowOverlap="1" wp14:anchorId="4EEBB723" wp14:editId="43DDA3F7">
                 <wp:simplePos x="0" y="0"/>
                 <wp:positionH relativeFrom="column">
                   <wp:posOffset>3524250</wp:posOffset>
@@ -5712,7 +5710,7 @@
         <mc:AlternateContent>
           <mc:Choice Requires="wps">
             <w:drawing>
-              <wp:anchor distT="0" distB="0" distL="114300" distR="114300" simplePos="0" relativeHeight="251713536" behindDoc="0" locked="0" layoutInCell="1" allowOverlap="1">
+              <wp:anchor distT="0" distB="0" distL="114300" distR="114300" simplePos="0" relativeHeight="251713536" behindDoc="0" locked="0" layoutInCell="1" allowOverlap="1" wp14:anchorId="28E803F0" wp14:editId="67EBD36B">
                 <wp:simplePos x="0" y="0"/>
                 <wp:positionH relativeFrom="column">
                   <wp:posOffset>3276600</wp:posOffset>
@@ -5782,7 +5780,7 @@
         <mc:AlternateContent>
           <mc:Choice Requires="wps">
             <w:drawing>
-              <wp:anchor distT="0" distB="0" distL="114300" distR="114300" simplePos="0" relativeHeight="251712512" behindDoc="0" locked="0" layoutInCell="1" allowOverlap="1">
+              <wp:anchor distT="0" distB="0" distL="114300" distR="114300" simplePos="0" relativeHeight="251712512" behindDoc="0" locked="0" layoutInCell="1" allowOverlap="1" wp14:anchorId="5D1AA9C7" wp14:editId="62F02570">
                 <wp:simplePos x="0" y="0"/>
                 <wp:positionH relativeFrom="column">
                   <wp:posOffset>3028950</wp:posOffset>
@@ -5852,7 +5850,7 @@
         <mc:AlternateContent>
           <mc:Choice Requires="wps">
             <w:drawing>
-              <wp:anchor distT="0" distB="0" distL="114300" distR="114300" simplePos="0" relativeHeight="251711488" behindDoc="0" locked="0" layoutInCell="1" allowOverlap="1">
+              <wp:anchor distT="0" distB="0" distL="114300" distR="114300" simplePos="0" relativeHeight="251711488" behindDoc="0" locked="0" layoutInCell="1" allowOverlap="1" wp14:anchorId="31D913FA" wp14:editId="6FE032F0">
                 <wp:simplePos x="0" y="0"/>
                 <wp:positionH relativeFrom="column">
                   <wp:posOffset>2781300</wp:posOffset>
@@ -5922,7 +5920,7 @@
         <mc:AlternateContent>
           <mc:Choice Requires="wps">
             <w:drawing>
-              <wp:anchor distT="0" distB="0" distL="114300" distR="114300" simplePos="0" relativeHeight="251710464" behindDoc="0" locked="0" layoutInCell="1" allowOverlap="1">
+              <wp:anchor distT="0" distB="0" distL="114300" distR="114300" simplePos="0" relativeHeight="251710464" behindDoc="0" locked="0" layoutInCell="1" allowOverlap="1" wp14:anchorId="070F0838" wp14:editId="66BAF687">
                 <wp:simplePos x="0" y="0"/>
                 <wp:positionH relativeFrom="column">
                   <wp:posOffset>2533650</wp:posOffset>
@@ -5992,7 +5990,7 @@
         <mc:AlternateContent>
           <mc:Choice Requires="wps">
             <w:drawing>
-              <wp:anchor distT="0" distB="0" distL="114300" distR="114300" simplePos="0" relativeHeight="251709440" behindDoc="0" locked="0" layoutInCell="1" allowOverlap="1">
+              <wp:anchor distT="0" distB="0" distL="114300" distR="114300" simplePos="0" relativeHeight="251709440" behindDoc="0" locked="0" layoutInCell="1" allowOverlap="1" wp14:anchorId="2D907D00" wp14:editId="1B182851">
                 <wp:simplePos x="0" y="0"/>
                 <wp:positionH relativeFrom="column">
                   <wp:posOffset>2286000</wp:posOffset>
@@ -6062,7 +6060,7 @@
         <mc:AlternateContent>
           <mc:Choice Requires="wps">
             <w:drawing>
-              <wp:anchor distT="0" distB="0" distL="114300" distR="114300" simplePos="0" relativeHeight="251720704" behindDoc="0" locked="0" layoutInCell="1" allowOverlap="1">
+              <wp:anchor distT="0" distB="0" distL="114300" distR="114300" simplePos="0" relativeHeight="251720704" behindDoc="0" locked="0" layoutInCell="1" allowOverlap="1" wp14:anchorId="08CF7190" wp14:editId="19445564">
                 <wp:simplePos x="0" y="0"/>
                 <wp:positionH relativeFrom="column">
                   <wp:posOffset>5010150</wp:posOffset>
@@ -6132,7 +6130,7 @@
         <mc:AlternateContent>
           <mc:Choice Requires="wps">
             <w:drawing>
-              <wp:anchor distT="0" distB="0" distL="114300" distR="114300" simplePos="0" relativeHeight="251719680" behindDoc="0" locked="0" layoutInCell="1" allowOverlap="1">
+              <wp:anchor distT="0" distB="0" distL="114300" distR="114300" simplePos="0" relativeHeight="251719680" behindDoc="0" locked="0" layoutInCell="1" allowOverlap="1" wp14:anchorId="6D8C9A05" wp14:editId="45FD909A">
                 <wp:simplePos x="0" y="0"/>
                 <wp:positionH relativeFrom="column">
                   <wp:posOffset>4762500</wp:posOffset>
@@ -6202,7 +6200,7 @@
         <mc:AlternateContent>
           <mc:Choice Requires="wps">
             <w:drawing>
-              <wp:anchor distT="0" distB="0" distL="114300" distR="114300" simplePos="0" relativeHeight="251718656" behindDoc="0" locked="0" layoutInCell="1" allowOverlap="1">
+              <wp:anchor distT="0" distB="0" distL="114300" distR="114300" simplePos="0" relativeHeight="251718656" behindDoc="0" locked="0" layoutInCell="1" allowOverlap="1" wp14:anchorId="2BA1353E" wp14:editId="6284686F">
                 <wp:simplePos x="0" y="0"/>
                 <wp:positionH relativeFrom="column">
                   <wp:posOffset>4514850</wp:posOffset>
@@ -6272,7 +6270,7 @@
         <mc:AlternateContent>
           <mc:Choice Requires="wps">
             <w:drawing>
-              <wp:anchor distT="0" distB="0" distL="114300" distR="114300" simplePos="0" relativeHeight="251717632" behindDoc="0" locked="0" layoutInCell="1" allowOverlap="1">
+              <wp:anchor distT="0" distB="0" distL="114300" distR="114300" simplePos="0" relativeHeight="251717632" behindDoc="0" locked="0" layoutInCell="1" allowOverlap="1" wp14:anchorId="0CA74D28" wp14:editId="0947C16A">
                 <wp:simplePos x="0" y="0"/>
                 <wp:positionH relativeFrom="column">
                   <wp:posOffset>4267200</wp:posOffset>
@@ -6342,7 +6340,7 @@
         <mc:AlternateContent>
           <mc:Choice Requires="wps">
             <w:drawing>
-              <wp:anchor distT="0" distB="0" distL="114300" distR="114300" simplePos="0" relativeHeight="251716608" behindDoc="0" locked="0" layoutInCell="1" allowOverlap="1">
+              <wp:anchor distT="0" distB="0" distL="114300" distR="114300" simplePos="0" relativeHeight="251716608" behindDoc="0" locked="0" layoutInCell="1" allowOverlap="1" wp14:anchorId="20D3B6BB" wp14:editId="7515F8C0">
                 <wp:simplePos x="0" y="0"/>
                 <wp:positionH relativeFrom="column">
                   <wp:posOffset>4019550</wp:posOffset>
@@ -6412,7 +6410,7 @@
         <mc:AlternateContent>
           <mc:Choice Requires="wps">
             <w:drawing>
-              <wp:anchor distT="0" distB="0" distL="114300" distR="114300" simplePos="0" relativeHeight="251715584" behindDoc="0" locked="0" layoutInCell="1" allowOverlap="1">
+              <wp:anchor distT="0" distB="0" distL="114300" distR="114300" simplePos="0" relativeHeight="251715584" behindDoc="0" locked="0" layoutInCell="1" allowOverlap="1" wp14:anchorId="66F4CF44" wp14:editId="58C044BC">
                 <wp:simplePos x="0" y="0"/>
                 <wp:positionH relativeFrom="column">
                   <wp:posOffset>3771900</wp:posOffset>
@@ -7579,7 +7577,7 @@
 </file>
 
 <file path=word/styles.xml><?xml version="1.0" encoding="utf-8"?>
-<w:styles xmlns:mc="http://schemas.openxmlformats.org/markup-compatibility/2006" xmlns:r="http://schemas.openxmlformats.org/officeDocument/2006/relationships" xmlns:w="http://schemas.openxmlformats.org/wordprocessingml/2006/main" xmlns:w14="http://schemas.microsoft.com/office/word/2010/wordml" xmlns:w15="http://schemas.microsoft.com/office/word/2012/wordml" mc:Ignorable="w14 w15">
+<w:styles xmlns:mc="http://schemas.openxmlformats.org/markup-compatibility/2006" xmlns:r="http://schemas.openxmlformats.org/officeDocument/2006/relationships" xmlns:w="http://schemas.openxmlformats.org/wordprocessingml/2006/main" xmlns:w14="http://schemas.microsoft.com/office/word/2010/wordml" xmlns:w15="http://schemas.microsoft.com/office/word/2012/wordml" xmlns:w16cex="http://schemas.microsoft.com/office/word/2018/wordml/cex" xmlns:w16cid="http://schemas.microsoft.com/office/word/2016/wordml/cid" xmlns:w16="http://schemas.microsoft.com/office/word/2018/wordml" xmlns:w16du="http://schemas.microsoft.com/office/word/2023/wordml/word16du" xmlns:w16sdtdh="http://schemas.microsoft.com/office/word/2020/wordml/sdtdatahash" xmlns:w16se="http://schemas.microsoft.com/office/word/2015/wordml/symex" mc:Ignorable="w14 w15 w16se w16cid w16 w16cex w16sdtdh w16du">
   <w:docDefaults>
     <w:rPrDefault>
       <w:rPr>
@@ -7595,7 +7593,7 @@
       </w:pPr>
     </w:pPrDefault>
   </w:docDefaults>
-  <w:latentStyles w:defLockedState="0" w:defUIPriority="99" w:defSemiHidden="0" w:defUnhideWhenUsed="0" w:defQFormat="0" w:count="371">
+  <w:latentStyles w:defLockedState="0" w:defUIPriority="99" w:defSemiHidden="0" w:defUnhideWhenUsed="0" w:defQFormat="0" w:count="376">
     <w:lsdException w:name="Normal" w:uiPriority="0" w:qFormat="1"/>
     <w:lsdException w:name="heading 1" w:uiPriority="9" w:qFormat="1"/>
     <w:lsdException w:name="heading 2" w:semiHidden="1" w:uiPriority="9" w:unhideWhenUsed="1" w:qFormat="1"/>
@@ -7967,6 +7965,11 @@
     <w:lsdException w:name="List Table 5 Dark Accent 6" w:uiPriority="50"/>
     <w:lsdException w:name="List Table 6 Colorful Accent 6" w:uiPriority="51"/>
     <w:lsdException w:name="List Table 7 Colorful Accent 6" w:uiPriority="52"/>
+    <w:lsdException w:name="Mention" w:semiHidden="1" w:unhideWhenUsed="1"/>
+    <w:lsdException w:name="Smart Hyperlink" w:semiHidden="1" w:unhideWhenUsed="1"/>
+    <w:lsdException w:name="Hashtag" w:semiHidden="1" w:unhideWhenUsed="1"/>
+    <w:lsdException w:name="Unresolved Mention" w:semiHidden="1" w:unhideWhenUsed="1"/>
+    <w:lsdException w:name="Smart Link" w:semiHidden="1" w:unhideWhenUsed="1"/>
   </w:latentStyles>
   <w:style w:type="paragraph" w:default="1" w:styleId="Normal">
     <w:name w:val="Normal"/>

</xml_diff>